<commit_message>
Updated the final summary doc
</commit_message>
<xml_diff>
--- a/FinalSummary.docx
+++ b/FinalSummary.docx
@@ -4,8 +4,9 @@
   <w:body>
     <w:p>
       <w:pPr>
-        <w:rPr>
-          <w:rFonts w:asciiTheme="majorHAnsi" w:hAnsiTheme="majorHAnsi" w:cstheme="majorHAnsi"/>
+        <w:spacing w:after="0" w:line="240" w:lineRule="auto"/>
+        <w:rPr>
+          <w:rFonts w:ascii="Times New Roman" w:hAnsi="Times New Roman" w:cs="Times New Roman"/>
           <w:b/>
           <w:sz w:val="24"/>
           <w:szCs w:val="24"/>
@@ -13,7 +14,7 @@
       </w:pPr>
       <w:r>
         <w:rPr>
-          <w:rFonts w:asciiTheme="majorHAnsi" w:hAnsiTheme="majorHAnsi" w:cstheme="majorHAnsi"/>
+          <w:rFonts w:ascii="Times New Roman" w:hAnsi="Times New Roman" w:cs="Times New Roman"/>
           <w:b/>
           <w:sz w:val="24"/>
           <w:szCs w:val="24"/>
@@ -23,8 +24,9 @@
     </w:p>
     <w:p>
       <w:pPr>
-        <w:rPr>
-          <w:rFonts w:asciiTheme="majorHAnsi" w:hAnsiTheme="majorHAnsi" w:cstheme="majorHAnsi"/>
+        <w:spacing w:after="0" w:line="240" w:lineRule="auto"/>
+        <w:rPr>
+          <w:rFonts w:ascii="Times New Roman" w:hAnsi="Times New Roman" w:cs="Times New Roman"/>
           <w:b/>
           <w:sz w:val="24"/>
           <w:szCs w:val="24"/>
@@ -32,30 +34,62 @@
       </w:pPr>
       <w:r>
         <w:rPr>
-          <w:rFonts w:asciiTheme="majorHAnsi" w:hAnsiTheme="majorHAnsi" w:cstheme="majorHAnsi"/>
+          <w:rFonts w:ascii="Times New Roman" w:hAnsi="Times New Roman" w:cs="Times New Roman"/>
           <w:b/>
           <w:sz w:val="24"/>
           <w:szCs w:val="24"/>
         </w:rPr>
-        <w:t>Team members: Anujin Munkhbat, Amon Ratna Sthapit</w:t>
-      </w:r>
-    </w:p>
-    <w:p>
-      <w:pPr>
-        <w:rPr>
-          <w:rFonts w:asciiTheme="majorHAnsi" w:hAnsiTheme="majorHAnsi" w:cstheme="majorHAnsi"/>
+        <w:t xml:space="preserve">Team members: Anujin Munkhbat, Amon </w:t>
+      </w:r>
+      <w:proofErr w:type="spellStart"/>
+      <w:r>
+        <w:rPr>
+          <w:rFonts w:ascii="Times New Roman" w:hAnsi="Times New Roman" w:cs="Times New Roman"/>
           <w:b/>
           <w:sz w:val="24"/>
           <w:szCs w:val="24"/>
         </w:rPr>
-      </w:pPr>
-      <w:r>
-        <w:rPr>
-          <w:rFonts w:asciiTheme="majorHAnsi" w:hAnsiTheme="majorHAnsi" w:cstheme="majorHAnsi"/>
+        <w:t>Ratna</w:t>
+      </w:r>
+      <w:proofErr w:type="spellEnd"/>
+      <w:r>
+        <w:rPr>
+          <w:rFonts w:ascii="Times New Roman" w:hAnsi="Times New Roman" w:cs="Times New Roman"/>
           <w:b/>
           <w:sz w:val="24"/>
           <w:szCs w:val="24"/>
         </w:rPr>
+        <w:t xml:space="preserve"> </w:t>
+      </w:r>
+      <w:proofErr w:type="spellStart"/>
+      <w:r>
+        <w:rPr>
+          <w:rFonts w:ascii="Times New Roman" w:hAnsi="Times New Roman" w:cs="Times New Roman"/>
+          <w:b/>
+          <w:sz w:val="24"/>
+          <w:szCs w:val="24"/>
+        </w:rPr>
+        <w:t>Sthapit</w:t>
+      </w:r>
+      <w:proofErr w:type="spellEnd"/>
+    </w:p>
+    <w:p>
+      <w:pPr>
+        <w:spacing w:after="0" w:line="240" w:lineRule="auto"/>
+        <w:rPr>
+          <w:rFonts w:ascii="Times New Roman" w:hAnsi="Times New Roman" w:cs="Times New Roman"/>
+          <w:b/>
+          <w:sz w:val="24"/>
+          <w:szCs w:val="24"/>
+        </w:rPr>
+      </w:pPr>
+      <w:r>
+        <w:rPr>
+          <w:rFonts w:ascii="Times New Roman" w:hAnsi="Times New Roman" w:cs="Times New Roman"/>
+          <w:b/>
+          <w:sz w:val="24"/>
+          <w:szCs w:val="24"/>
+        </w:rPr>
         <w:t>Project Name: Game of Life</w:t>
       </w:r>
     </w:p>
@@ -63,14 +97,14 @@
       <w:pPr>
         <w:jc w:val="center"/>
         <w:rPr>
-          <w:rFonts w:asciiTheme="majorHAnsi" w:hAnsiTheme="majorHAnsi" w:cstheme="majorHAnsi"/>
-          <w:sz w:val="24"/>
-          <w:szCs w:val="24"/>
-        </w:rPr>
-      </w:pPr>
-      <w:r>
-        <w:rPr>
-          <w:rFonts w:asciiTheme="majorHAnsi" w:hAnsiTheme="majorHAnsi" w:cstheme="majorHAnsi"/>
+          <w:rFonts w:ascii="Times New Roman" w:hAnsi="Times New Roman" w:cs="Times New Roman"/>
+          <w:sz w:val="24"/>
+          <w:szCs w:val="24"/>
+        </w:rPr>
+      </w:pPr>
+      <w:r>
+        <w:rPr>
+          <w:rFonts w:ascii="Times New Roman" w:hAnsi="Times New Roman" w:cs="Times New Roman"/>
           <w:sz w:val="24"/>
           <w:szCs w:val="24"/>
         </w:rPr>
@@ -80,48 +114,166 @@
     <w:p>
       <w:pPr>
         <w:rPr>
-          <w:rFonts w:asciiTheme="majorHAnsi" w:hAnsiTheme="majorHAnsi" w:cstheme="majorHAnsi"/>
-          <w:sz w:val="24"/>
-          <w:szCs w:val="24"/>
-        </w:rPr>
-      </w:pPr>
-    </w:p>
-    <w:p>
-      <w:pPr>
-        <w:rPr>
-          <w:rFonts w:asciiTheme="majorHAnsi" w:hAnsiTheme="majorHAnsi" w:cstheme="majorHAnsi"/>
-          <w:sz w:val="24"/>
-          <w:szCs w:val="24"/>
-        </w:rPr>
-      </w:pPr>
-    </w:p>
-    <w:p>
-      <w:pPr>
-        <w:rPr>
-          <w:rFonts w:asciiTheme="majorHAnsi" w:hAnsiTheme="majorHAnsi" w:cstheme="majorHAnsi"/>
-          <w:sz w:val="24"/>
-          <w:szCs w:val="24"/>
-        </w:rPr>
-      </w:pPr>
-      <w:r>
-        <w:rPr>
-          <w:rFonts w:asciiTheme="majorHAnsi" w:hAnsiTheme="majorHAnsi" w:cstheme="majorHAnsi"/>
-          <w:sz w:val="24"/>
-          <w:szCs w:val="24"/>
-        </w:rPr>
-        <w:t>Answers to questions</w:t>
-      </w:r>
-      <w:r>
-        <w:rPr>
-          <w:rFonts w:asciiTheme="majorHAnsi" w:hAnsiTheme="majorHAnsi" w:cstheme="majorHAnsi"/>
-          <w:sz w:val="24"/>
-          <w:szCs w:val="24"/>
-        </w:rPr>
-        <w:t xml:space="preserve"> </w:t>
-      </w:r>
-      <w:r>
-        <w:rPr>
-          <w:rFonts w:asciiTheme="majorHAnsi" w:hAnsiTheme="majorHAnsi" w:cstheme="majorHAnsi"/>
+          <w:rFonts w:ascii="Times New Roman" w:hAnsi="Times New Roman" w:cs="Times New Roman"/>
+          <w:sz w:val="24"/>
+          <w:szCs w:val="24"/>
+        </w:rPr>
+      </w:pPr>
+      <w:r>
+        <w:rPr>
+          <w:rFonts w:ascii="Times New Roman" w:hAnsi="Times New Roman" w:cs="Times New Roman"/>
+          <w:sz w:val="24"/>
+          <w:szCs w:val="24"/>
+        </w:rPr>
+        <w:t xml:space="preserve">As we explored the simulation deeper, we found many interesting patterns we could make </w:t>
+      </w:r>
+      <w:r>
+        <w:rPr>
+          <w:rFonts w:ascii="Times New Roman" w:hAnsi="Times New Roman" w:cs="Times New Roman"/>
+          <w:sz w:val="24"/>
+          <w:szCs w:val="24"/>
+        </w:rPr>
+        <w:t>depending on the initial state of the cells. It was more fun than we expected and although we wanted to include many patterns in the simulation, we stuck with just some of them.</w:t>
+      </w:r>
+    </w:p>
+    <w:p>
+      <w:pPr>
+        <w:rPr>
+          <w:rFonts w:ascii="Times New Roman" w:hAnsi="Times New Roman" w:cs="Times New Roman"/>
+          <w:sz w:val="24"/>
+          <w:szCs w:val="24"/>
+        </w:rPr>
+      </w:pPr>
+      <w:r>
+        <w:rPr>
+          <w:rFonts w:ascii="Times New Roman" w:hAnsi="Times New Roman" w:cs="Times New Roman"/>
+          <w:sz w:val="24"/>
+          <w:szCs w:val="24"/>
+        </w:rPr>
+        <w:t>G</w:t>
+      </w:r>
+      <w:r>
+        <w:rPr>
+          <w:rFonts w:ascii="Times New Roman" w:hAnsi="Times New Roman" w:cs="Times New Roman"/>
+          <w:sz w:val="24"/>
+          <w:szCs w:val="24"/>
+        </w:rPr>
+        <w:t>raphs</w:t>
+      </w:r>
+      <w:r>
+        <w:rPr>
+          <w:rFonts w:ascii="Times New Roman" w:hAnsi="Times New Roman" w:cs="Times New Roman"/>
+          <w:sz w:val="24"/>
+          <w:szCs w:val="24"/>
+        </w:rPr>
+        <w:t xml:space="preserve">: </w:t>
+      </w:r>
+    </w:p>
+    <w:p>
+      <w:pPr>
+        <w:rPr>
+          <w:rFonts w:ascii="Times New Roman" w:hAnsi="Times New Roman" w:cs="Times New Roman"/>
+          <w:sz w:val="24"/>
+          <w:szCs w:val="24"/>
+        </w:rPr>
+      </w:pPr>
+      <w:r>
+        <w:rPr>
+          <w:rFonts w:ascii="Times New Roman" w:hAnsi="Times New Roman" w:cs="Times New Roman"/>
+          <w:sz w:val="24"/>
+          <w:szCs w:val="24"/>
+        </w:rPr>
+        <w:t xml:space="preserve">If we fill the initial state with random live cell positions, the following difference can be observed in </w:t>
+      </w:r>
+      <w:proofErr w:type="gramStart"/>
+      <w:r>
+        <w:rPr>
+          <w:rFonts w:ascii="Times New Roman" w:hAnsi="Times New Roman" w:cs="Times New Roman"/>
+          <w:sz w:val="24"/>
+          <w:szCs w:val="24"/>
+        </w:rPr>
+        <w:t>3</w:t>
+      </w:r>
+      <w:proofErr w:type="gramEnd"/>
+      <w:r>
+        <w:rPr>
+          <w:rFonts w:ascii="Times New Roman" w:hAnsi="Times New Roman" w:cs="Times New Roman"/>
+          <w:sz w:val="24"/>
+          <w:szCs w:val="24"/>
+        </w:rPr>
+        <w:t xml:space="preserve"> different simulations:</w:t>
+      </w:r>
+    </w:p>
+    <w:p>
+      <w:pPr>
+        <w:pStyle w:val="ListParagraph"/>
+        <w:numPr>
+          <w:ilvl w:val="0"/>
+          <w:numId w:val="5"/>
+        </w:numPr>
+        <w:rPr>
+          <w:rFonts w:ascii="Times New Roman" w:hAnsi="Times New Roman" w:cs="Times New Roman"/>
+          <w:sz w:val="24"/>
+          <w:szCs w:val="24"/>
+        </w:rPr>
+      </w:pPr>
+      <w:r>
+        <w:rPr>
+          <w:rFonts w:ascii="Times New Roman" w:hAnsi="Times New Roman" w:cs="Times New Roman"/>
+          <w:sz w:val="24"/>
+          <w:szCs w:val="24"/>
+        </w:rPr>
+        <w:t>The original Game of Life rules:</w:t>
+      </w:r>
+    </w:p>
+    <w:p>
+      <w:pPr>
+        <w:pStyle w:val="ListParagraph"/>
+        <w:numPr>
+          <w:ilvl w:val="1"/>
+          <w:numId w:val="5"/>
+        </w:numPr>
+        <w:rPr>
+          <w:rFonts w:ascii="Times New Roman" w:hAnsi="Times New Roman" w:cs="Times New Roman"/>
+          <w:sz w:val="24"/>
+          <w:szCs w:val="24"/>
+        </w:rPr>
+      </w:pPr>
+      <w:r>
+        <w:rPr>
+          <w:rFonts w:ascii="Times New Roman" w:hAnsi="Times New Roman" w:cs="Times New Roman"/>
+          <w:sz w:val="24"/>
+          <w:szCs w:val="24"/>
+        </w:rPr>
+        <w:t>The count of live cells drops erratically. At some point, it reaches a certain shape that keeps the count constant.</w:t>
+      </w:r>
+    </w:p>
+    <w:p>
+      <w:pPr>
+        <w:pStyle w:val="ListParagraph"/>
+        <w:numPr>
+          <w:ilvl w:val="0"/>
+          <w:numId w:val="5"/>
+        </w:numPr>
+        <w:rPr>
+          <w:rFonts w:ascii="Times New Roman" w:hAnsi="Times New Roman" w:cs="Times New Roman"/>
+          <w:sz w:val="24"/>
+          <w:szCs w:val="24"/>
+        </w:rPr>
+      </w:pPr>
+      <w:proofErr w:type="spellStart"/>
+      <w:r>
+        <w:rPr>
+          <w:rFonts w:ascii="Times New Roman" w:hAnsi="Times New Roman" w:cs="Times New Roman"/>
+          <w:sz w:val="24"/>
+          <w:szCs w:val="24"/>
+        </w:rPr>
+        <w:t>ByGeneration</w:t>
+      </w:r>
+      <w:proofErr w:type="spellEnd"/>
+      <w:r>
+        <w:rPr>
+          <w:rFonts w:ascii="Times New Roman" w:hAnsi="Times New Roman" w:cs="Times New Roman"/>
           <w:sz w:val="24"/>
           <w:szCs w:val="24"/>
         </w:rPr>
@@ -130,53 +282,84 @@
     </w:p>
     <w:p>
       <w:pPr>
-        <w:rPr>
-          <w:rFonts w:asciiTheme="majorHAnsi" w:hAnsiTheme="majorHAnsi" w:cstheme="majorHAnsi"/>
-          <w:sz w:val="24"/>
-          <w:szCs w:val="24"/>
-        </w:rPr>
-      </w:pPr>
-    </w:p>
-    <w:p>
-      <w:pPr>
-        <w:rPr>
-          <w:rFonts w:asciiTheme="majorHAnsi" w:hAnsiTheme="majorHAnsi" w:cstheme="majorHAnsi"/>
-          <w:sz w:val="24"/>
-          <w:szCs w:val="24"/>
-        </w:rPr>
-      </w:pPr>
-    </w:p>
-    <w:p>
-      <w:pPr>
-        <w:rPr>
-          <w:rFonts w:asciiTheme="majorHAnsi" w:hAnsiTheme="majorHAnsi" w:cstheme="majorHAnsi"/>
-          <w:sz w:val="24"/>
-          <w:szCs w:val="24"/>
-        </w:rPr>
-      </w:pPr>
-      <w:r>
-        <w:rPr>
-          <w:rFonts w:asciiTheme="majorHAnsi" w:hAnsiTheme="majorHAnsi" w:cstheme="majorHAnsi"/>
-          <w:sz w:val="24"/>
-          <w:szCs w:val="24"/>
-        </w:rPr>
-        <w:t>G</w:t>
-      </w:r>
-      <w:bookmarkStart w:id="0" w:name="_GoBack"/>
-      <w:bookmarkEnd w:id="0"/>
-      <w:r>
-        <w:rPr>
-          <w:rFonts w:asciiTheme="majorHAnsi" w:hAnsiTheme="majorHAnsi" w:cstheme="majorHAnsi"/>
-          <w:sz w:val="24"/>
-          <w:szCs w:val="24"/>
-        </w:rPr>
-        <w:t xml:space="preserve">raphs : </w:t>
-      </w:r>
-    </w:p>
-    <w:p>
-      <w:pPr>
-        <w:rPr>
-          <w:rFonts w:asciiTheme="majorHAnsi" w:hAnsiTheme="majorHAnsi" w:cstheme="majorHAnsi"/>
+        <w:pStyle w:val="ListParagraph"/>
+        <w:numPr>
+          <w:ilvl w:val="1"/>
+          <w:numId w:val="5"/>
+        </w:numPr>
+        <w:rPr>
+          <w:rFonts w:ascii="Times New Roman" w:hAnsi="Times New Roman" w:cs="Times New Roman"/>
+          <w:sz w:val="24"/>
+          <w:szCs w:val="24"/>
+        </w:rPr>
+      </w:pPr>
+      <w:r>
+        <w:rPr>
+          <w:rFonts w:ascii="Times New Roman" w:hAnsi="Times New Roman" w:cs="Times New Roman"/>
+          <w:sz w:val="24"/>
+          <w:szCs w:val="24"/>
+        </w:rPr>
+        <w:t>The count drops exponentially and reaches the stable state.</w:t>
+      </w:r>
+    </w:p>
+    <w:p>
+      <w:pPr>
+        <w:pStyle w:val="ListParagraph"/>
+        <w:numPr>
+          <w:ilvl w:val="0"/>
+          <w:numId w:val="5"/>
+        </w:numPr>
+        <w:rPr>
+          <w:rFonts w:ascii="Times New Roman" w:hAnsi="Times New Roman" w:cs="Times New Roman"/>
+          <w:sz w:val="24"/>
+          <w:szCs w:val="24"/>
+        </w:rPr>
+      </w:pPr>
+      <w:proofErr w:type="spellStart"/>
+      <w:r>
+        <w:rPr>
+          <w:rFonts w:ascii="Times New Roman" w:hAnsi="Times New Roman" w:cs="Times New Roman"/>
+          <w:sz w:val="24"/>
+          <w:szCs w:val="24"/>
+        </w:rPr>
+        <w:t>ByQueue</w:t>
+      </w:r>
+      <w:proofErr w:type="spellEnd"/>
+      <w:r>
+        <w:rPr>
+          <w:rFonts w:ascii="Times New Roman" w:hAnsi="Times New Roman" w:cs="Times New Roman"/>
+          <w:sz w:val="24"/>
+          <w:szCs w:val="24"/>
+        </w:rPr>
+        <w:t>:</w:t>
+      </w:r>
+    </w:p>
+    <w:p>
+      <w:pPr>
+        <w:pStyle w:val="ListParagraph"/>
+        <w:numPr>
+          <w:ilvl w:val="1"/>
+          <w:numId w:val="5"/>
+        </w:numPr>
+        <w:rPr>
+          <w:rFonts w:ascii="Times New Roman" w:hAnsi="Times New Roman" w:cs="Times New Roman"/>
+          <w:sz w:val="24"/>
+          <w:szCs w:val="24"/>
+        </w:rPr>
+      </w:pPr>
+      <w:r>
+        <w:rPr>
+          <w:rFonts w:ascii="Times New Roman" w:hAnsi="Times New Roman" w:cs="Times New Roman"/>
+          <w:sz w:val="24"/>
+          <w:szCs w:val="24"/>
+        </w:rPr>
+        <w:t>The count drops rapidly and becomes somewhat stable following a certain pattern.</w:t>
+      </w:r>
+    </w:p>
+    <w:p>
+      <w:pPr>
+        <w:rPr>
+          <w:rFonts w:ascii="Times New Roman" w:hAnsi="Times New Roman" w:cs="Times New Roman"/>
           <w:noProof/>
           <w:sz w:val="24"/>
           <w:szCs w:val="24"/>
@@ -186,14 +369,14 @@
     <w:p>
       <w:pPr>
         <w:rPr>
-          <w:rFonts w:asciiTheme="majorHAnsi" w:hAnsiTheme="majorHAnsi" w:cstheme="majorHAnsi"/>
-          <w:sz w:val="24"/>
-          <w:szCs w:val="24"/>
-        </w:rPr>
-      </w:pPr>
-      <w:r>
-        <w:rPr>
-          <w:rFonts w:asciiTheme="majorHAnsi" w:hAnsiTheme="majorHAnsi" w:cstheme="majorHAnsi"/>
+          <w:rFonts w:ascii="Times New Roman" w:hAnsi="Times New Roman" w:cs="Times New Roman"/>
+          <w:sz w:val="24"/>
+          <w:szCs w:val="24"/>
+        </w:rPr>
+      </w:pPr>
+      <w:r>
+        <w:rPr>
+          <w:rFonts w:ascii="Times New Roman" w:hAnsi="Times New Roman" w:cs="Times New Roman"/>
           <w:noProof/>
           <w:sz w:val="24"/>
           <w:szCs w:val="24"/>
@@ -214,7 +397,7 @@
                     <pic:cNvPicPr/>
                   </pic:nvPicPr>
                   <pic:blipFill rotWithShape="1">
-                    <a:blip r:embed="rId4" cstate="print">
+                    <a:blip r:embed="rId5" cstate="print">
                       <a:extLst>
                         <a:ext uri="{28A0092B-C50C-407E-A947-70E740481C1C}">
                           <a14:useLocalDpi xmlns:a14="http://schemas.microsoft.com/office/drawing/2010/main" val="0"/>
@@ -251,7 +434,7 @@
     <w:p>
       <w:pPr>
         <w:rPr>
-          <w:rFonts w:asciiTheme="majorHAnsi" w:hAnsiTheme="majorHAnsi" w:cstheme="majorHAnsi"/>
+          <w:rFonts w:ascii="Times New Roman" w:hAnsi="Times New Roman" w:cs="Times New Roman"/>
           <w:noProof/>
           <w:sz w:val="24"/>
           <w:szCs w:val="24"/>
@@ -261,14 +444,14 @@
     <w:p>
       <w:pPr>
         <w:rPr>
-          <w:rFonts w:asciiTheme="majorHAnsi" w:hAnsiTheme="majorHAnsi" w:cstheme="majorHAnsi"/>
-          <w:sz w:val="24"/>
-          <w:szCs w:val="24"/>
-        </w:rPr>
-      </w:pPr>
-      <w:r>
-        <w:rPr>
-          <w:rFonts w:asciiTheme="majorHAnsi" w:hAnsiTheme="majorHAnsi" w:cstheme="majorHAnsi"/>
+          <w:rFonts w:ascii="Times New Roman" w:hAnsi="Times New Roman" w:cs="Times New Roman"/>
+          <w:sz w:val="24"/>
+          <w:szCs w:val="24"/>
+        </w:rPr>
+      </w:pPr>
+      <w:r>
+        <w:rPr>
+          <w:rFonts w:ascii="Times New Roman" w:hAnsi="Times New Roman" w:cs="Times New Roman"/>
           <w:noProof/>
           <w:sz w:val="24"/>
           <w:szCs w:val="24"/>
@@ -290,7 +473,7 @@
                     <pic:cNvPicPr/>
                   </pic:nvPicPr>
                   <pic:blipFill rotWithShape="1">
-                    <a:blip r:embed="rId5" cstate="print">
+                    <a:blip r:embed="rId6" cstate="print">
                       <a:extLst>
                         <a:ext uri="{28A0092B-C50C-407E-A947-70E740481C1C}">
                           <a14:useLocalDpi xmlns:a14="http://schemas.microsoft.com/office/drawing/2010/main" val="0"/>
@@ -327,7 +510,7 @@
     <w:p>
       <w:pPr>
         <w:rPr>
-          <w:rFonts w:asciiTheme="majorHAnsi" w:hAnsiTheme="majorHAnsi" w:cstheme="majorHAnsi"/>
+          <w:rFonts w:ascii="Times New Roman" w:hAnsi="Times New Roman" w:cs="Times New Roman"/>
           <w:noProof/>
           <w:sz w:val="24"/>
           <w:szCs w:val="24"/>
@@ -337,14 +520,14 @@
     <w:p>
       <w:pPr>
         <w:rPr>
-          <w:rFonts w:asciiTheme="majorHAnsi" w:hAnsiTheme="majorHAnsi" w:cstheme="majorHAnsi"/>
-          <w:sz w:val="24"/>
-          <w:szCs w:val="24"/>
-        </w:rPr>
-      </w:pPr>
-      <w:r>
-        <w:rPr>
-          <w:rFonts w:asciiTheme="majorHAnsi" w:hAnsiTheme="majorHAnsi" w:cstheme="majorHAnsi"/>
+          <w:rFonts w:ascii="Times New Roman" w:hAnsi="Times New Roman" w:cs="Times New Roman"/>
+          <w:sz w:val="24"/>
+          <w:szCs w:val="24"/>
+        </w:rPr>
+      </w:pPr>
+      <w:r>
+        <w:rPr>
+          <w:rFonts w:ascii="Times New Roman" w:hAnsi="Times New Roman" w:cs="Times New Roman"/>
           <w:noProof/>
           <w:sz w:val="24"/>
           <w:szCs w:val="24"/>
@@ -365,7 +548,7 @@
                     <pic:cNvPicPr/>
                   </pic:nvPicPr>
                   <pic:blipFill rotWithShape="1">
-                    <a:blip r:embed="rId6" cstate="print">
+                    <a:blip r:embed="rId7" cstate="print">
                       <a:extLst>
                         <a:ext uri="{28A0092B-C50C-407E-A947-70E740481C1C}">
                           <a14:useLocalDpi xmlns:a14="http://schemas.microsoft.com/office/drawing/2010/main" val="0"/>
@@ -402,87 +585,383 @@
     <w:p>
       <w:pPr>
         <w:rPr>
-          <w:rFonts w:asciiTheme="majorHAnsi" w:hAnsiTheme="majorHAnsi" w:cstheme="majorHAnsi"/>
-          <w:sz w:val="24"/>
-          <w:szCs w:val="24"/>
-        </w:rPr>
-      </w:pPr>
-      <w:r>
-        <w:rPr>
-          <w:rFonts w:asciiTheme="majorHAnsi" w:hAnsiTheme="majorHAnsi" w:cstheme="majorHAnsi"/>
+          <w:rFonts w:ascii="Times New Roman" w:hAnsi="Times New Roman" w:cs="Times New Roman"/>
+          <w:sz w:val="24"/>
+          <w:szCs w:val="24"/>
+        </w:rPr>
+      </w:pPr>
+      <w:r>
+        <w:rPr>
+          <w:rFonts w:ascii="Times New Roman" w:hAnsi="Times New Roman" w:cs="Times New Roman"/>
           <w:sz w:val="24"/>
           <w:szCs w:val="24"/>
         </w:rPr>
         <w:lastRenderedPageBreak/>
-        <w:t>Changes from initial design in final implementation :</w:t>
-      </w:r>
-    </w:p>
-    <w:p>
-      <w:pPr>
-        <w:rPr>
-          <w:rFonts w:asciiTheme="majorHAnsi" w:hAnsiTheme="majorHAnsi" w:cstheme="majorHAnsi"/>
-          <w:sz w:val="24"/>
-          <w:szCs w:val="24"/>
-        </w:rPr>
-      </w:pPr>
-    </w:p>
-    <w:p>
-      <w:pPr>
-        <w:rPr>
-          <w:rFonts w:asciiTheme="majorHAnsi" w:hAnsiTheme="majorHAnsi" w:cstheme="majorHAnsi"/>
-          <w:sz w:val="24"/>
-          <w:szCs w:val="24"/>
-        </w:rPr>
-      </w:pPr>
-    </w:p>
-    <w:p>
-      <w:pPr>
-        <w:rPr>
-          <w:rFonts w:asciiTheme="majorHAnsi" w:hAnsiTheme="majorHAnsi" w:cstheme="majorHAnsi"/>
-          <w:sz w:val="24"/>
-          <w:szCs w:val="24"/>
-        </w:rPr>
-      </w:pPr>
-      <w:r>
-        <w:rPr>
-          <w:rFonts w:asciiTheme="majorHAnsi" w:hAnsiTheme="majorHAnsi" w:cstheme="majorHAnsi"/>
-          <w:sz w:val="24"/>
-          <w:szCs w:val="24"/>
-        </w:rPr>
-        <w:t>Lessons learned ? :</w:t>
-      </w:r>
-    </w:p>
-    <w:p>
-      <w:pPr>
-        <w:rPr>
-          <w:rFonts w:asciiTheme="majorHAnsi" w:hAnsiTheme="majorHAnsi" w:cstheme="majorHAnsi"/>
-          <w:sz w:val="24"/>
-          <w:szCs w:val="24"/>
-        </w:rPr>
-      </w:pPr>
-    </w:p>
-    <w:p>
-      <w:pPr>
-        <w:rPr>
-          <w:rFonts w:asciiTheme="majorHAnsi" w:hAnsiTheme="majorHAnsi" w:cstheme="majorHAnsi"/>
-          <w:sz w:val="24"/>
-          <w:szCs w:val="24"/>
-        </w:rPr>
-      </w:pPr>
-    </w:p>
-    <w:p>
-      <w:pPr>
-        <w:rPr>
-          <w:rFonts w:asciiTheme="majorHAnsi" w:hAnsiTheme="majorHAnsi" w:cstheme="majorHAnsi"/>
-          <w:sz w:val="24"/>
-          <w:szCs w:val="24"/>
-        </w:rPr>
-      </w:pPr>
-    </w:p>
-    <w:p>
-      <w:pPr>
-        <w:rPr>
-          <w:rFonts w:asciiTheme="majorHAnsi" w:hAnsiTheme="majorHAnsi" w:cstheme="majorHAnsi"/>
+        <w:t xml:space="preserve">Changes from initial design in final </w:t>
+      </w:r>
+      <w:r>
+        <w:rPr>
+          <w:rFonts w:ascii="Times New Roman" w:hAnsi="Times New Roman" w:cs="Times New Roman"/>
+          <w:sz w:val="24"/>
+          <w:szCs w:val="24"/>
+        </w:rPr>
+        <w:t>implementation:</w:t>
+      </w:r>
+    </w:p>
+    <w:p>
+      <w:pPr>
+        <w:pStyle w:val="ListParagraph"/>
+        <w:numPr>
+          <w:ilvl w:val="0"/>
+          <w:numId w:val="1"/>
+        </w:numPr>
+        <w:rPr>
+          <w:rFonts w:ascii="Times New Roman" w:hAnsi="Times New Roman" w:cs="Times New Roman"/>
+          <w:sz w:val="24"/>
+          <w:szCs w:val="24"/>
+        </w:rPr>
+      </w:pPr>
+      <w:r>
+        <w:rPr>
+          <w:rFonts w:ascii="Times New Roman" w:hAnsi="Times New Roman" w:cs="Times New Roman"/>
+          <w:sz w:val="24"/>
+          <w:szCs w:val="24"/>
+        </w:rPr>
+        <w:t>Added color to the cells</w:t>
+      </w:r>
+    </w:p>
+    <w:p>
+      <w:pPr>
+        <w:pStyle w:val="ListParagraph"/>
+        <w:numPr>
+          <w:ilvl w:val="0"/>
+          <w:numId w:val="1"/>
+        </w:numPr>
+        <w:rPr>
+          <w:rFonts w:ascii="Times New Roman" w:hAnsi="Times New Roman" w:cs="Times New Roman"/>
+          <w:sz w:val="24"/>
+          <w:szCs w:val="24"/>
+        </w:rPr>
+      </w:pPr>
+      <w:r>
+        <w:rPr>
+          <w:rFonts w:ascii="Times New Roman" w:hAnsi="Times New Roman" w:cs="Times New Roman"/>
+          <w:sz w:val="24"/>
+          <w:szCs w:val="24"/>
+        </w:rPr>
+        <w:t>Added mouse click on the start screen(for fun)</w:t>
+      </w:r>
+    </w:p>
+    <w:p>
+      <w:pPr>
+        <w:pStyle w:val="ListParagraph"/>
+        <w:numPr>
+          <w:ilvl w:val="0"/>
+          <w:numId w:val="1"/>
+        </w:numPr>
+        <w:rPr>
+          <w:rFonts w:ascii="Times New Roman" w:hAnsi="Times New Roman" w:cs="Times New Roman"/>
+          <w:sz w:val="24"/>
+          <w:szCs w:val="24"/>
+        </w:rPr>
+      </w:pPr>
+      <w:r>
+        <w:rPr>
+          <w:rFonts w:ascii="Times New Roman" w:hAnsi="Times New Roman" w:cs="Times New Roman"/>
+          <w:sz w:val="24"/>
+          <w:szCs w:val="24"/>
+        </w:rPr>
+        <w:t>Added total live cell counter in each generation to make graphs</w:t>
+      </w:r>
+      <w:r>
+        <w:rPr>
+          <w:rFonts w:ascii="Times New Roman" w:hAnsi="Times New Roman" w:cs="Times New Roman"/>
+          <w:sz w:val="24"/>
+          <w:szCs w:val="24"/>
+        </w:rPr>
+        <w:tab/>
+      </w:r>
+    </w:p>
+    <w:p>
+      <w:pPr>
+        <w:pStyle w:val="ListParagraph"/>
+        <w:numPr>
+          <w:ilvl w:val="0"/>
+          <w:numId w:val="1"/>
+        </w:numPr>
+        <w:rPr>
+          <w:rFonts w:ascii="Times New Roman" w:hAnsi="Times New Roman" w:cs="Times New Roman"/>
+          <w:sz w:val="24"/>
+          <w:szCs w:val="24"/>
+        </w:rPr>
+      </w:pPr>
+      <w:r>
+        <w:rPr>
+          <w:rFonts w:ascii="Times New Roman" w:hAnsi="Times New Roman" w:cs="Times New Roman"/>
+          <w:sz w:val="24"/>
+          <w:szCs w:val="24"/>
+        </w:rPr>
+        <w:t>Display real-time stats</w:t>
+      </w:r>
+    </w:p>
+    <w:p>
+      <w:pPr>
+        <w:pStyle w:val="ListParagraph"/>
+        <w:numPr>
+          <w:ilvl w:val="0"/>
+          <w:numId w:val="1"/>
+        </w:numPr>
+        <w:rPr>
+          <w:rFonts w:ascii="Times New Roman" w:hAnsi="Times New Roman" w:cs="Times New Roman"/>
+          <w:sz w:val="24"/>
+          <w:szCs w:val="24"/>
+        </w:rPr>
+      </w:pPr>
+      <w:r>
+        <w:rPr>
+          <w:rFonts w:ascii="Times New Roman" w:hAnsi="Times New Roman" w:cs="Times New Roman"/>
+          <w:sz w:val="24"/>
+          <w:szCs w:val="24"/>
+        </w:rPr>
+        <w:t>Export data to excel sheet</w:t>
+      </w:r>
+      <w:bookmarkStart w:id="0" w:name="_GoBack"/>
+      <w:bookmarkEnd w:id="0"/>
+    </w:p>
+    <w:p>
+      <w:pPr>
+        <w:rPr>
+          <w:rFonts w:ascii="Times New Roman" w:hAnsi="Times New Roman" w:cs="Times New Roman"/>
+          <w:sz w:val="24"/>
+          <w:szCs w:val="24"/>
+        </w:rPr>
+      </w:pPr>
+      <w:r>
+        <w:rPr>
+          <w:rFonts w:ascii="Times New Roman" w:hAnsi="Times New Roman" w:cs="Times New Roman"/>
+          <w:sz w:val="24"/>
+          <w:szCs w:val="24"/>
+        </w:rPr>
+        <w:t xml:space="preserve">Lessons </w:t>
+      </w:r>
+      <w:r>
+        <w:rPr>
+          <w:rFonts w:ascii="Times New Roman" w:hAnsi="Times New Roman" w:cs="Times New Roman"/>
+          <w:sz w:val="24"/>
+          <w:szCs w:val="24"/>
+        </w:rPr>
+        <w:t>learned</w:t>
+      </w:r>
+      <w:r>
+        <w:rPr>
+          <w:rFonts w:ascii="Times New Roman" w:hAnsi="Times New Roman" w:cs="Times New Roman"/>
+          <w:sz w:val="24"/>
+          <w:szCs w:val="24"/>
+        </w:rPr>
+        <w:t>:</w:t>
+      </w:r>
+    </w:p>
+    <w:p>
+      <w:pPr>
+        <w:pStyle w:val="ListParagraph"/>
+        <w:numPr>
+          <w:ilvl w:val="0"/>
+          <w:numId w:val="1"/>
+        </w:numPr>
+        <w:rPr>
+          <w:rFonts w:ascii="Times New Roman" w:hAnsi="Times New Roman" w:cs="Times New Roman"/>
+          <w:sz w:val="24"/>
+          <w:szCs w:val="24"/>
+        </w:rPr>
+      </w:pPr>
+      <w:r>
+        <w:rPr>
+          <w:rFonts w:ascii="Times New Roman" w:hAnsi="Times New Roman" w:cs="Times New Roman"/>
+          <w:sz w:val="24"/>
+          <w:szCs w:val="24"/>
+        </w:rPr>
+        <w:t xml:space="preserve">Teamwork </w:t>
+      </w:r>
+    </w:p>
+    <w:p>
+      <w:pPr>
+        <w:pStyle w:val="ListParagraph"/>
+        <w:numPr>
+          <w:ilvl w:val="0"/>
+          <w:numId w:val="1"/>
+        </w:numPr>
+        <w:rPr>
+          <w:rFonts w:ascii="Times New Roman" w:hAnsi="Times New Roman" w:cs="Times New Roman"/>
+          <w:sz w:val="24"/>
+          <w:szCs w:val="24"/>
+        </w:rPr>
+      </w:pPr>
+      <w:r>
+        <w:rPr>
+          <w:rFonts w:ascii="Times New Roman" w:hAnsi="Times New Roman" w:cs="Times New Roman"/>
+          <w:sz w:val="24"/>
+          <w:szCs w:val="24"/>
+        </w:rPr>
+        <w:t>Exporting data to excel</w:t>
+      </w:r>
+    </w:p>
+    <w:p>
+      <w:pPr>
+        <w:pStyle w:val="ListParagraph"/>
+        <w:numPr>
+          <w:ilvl w:val="0"/>
+          <w:numId w:val="1"/>
+        </w:numPr>
+        <w:rPr>
+          <w:rFonts w:ascii="Times New Roman" w:hAnsi="Times New Roman" w:cs="Times New Roman"/>
+          <w:sz w:val="24"/>
+          <w:szCs w:val="24"/>
+        </w:rPr>
+      </w:pPr>
+      <w:r>
+        <w:rPr>
+          <w:rFonts w:ascii="Times New Roman" w:hAnsi="Times New Roman" w:cs="Times New Roman"/>
+          <w:sz w:val="24"/>
+          <w:szCs w:val="24"/>
+        </w:rPr>
+        <w:t>Optimized clear screen</w:t>
+      </w:r>
+    </w:p>
+    <w:p>
+      <w:pPr>
+        <w:pStyle w:val="ListParagraph"/>
+        <w:numPr>
+          <w:ilvl w:val="0"/>
+          <w:numId w:val="1"/>
+        </w:numPr>
+        <w:rPr>
+          <w:rFonts w:ascii="Times New Roman" w:hAnsi="Times New Roman" w:cs="Times New Roman"/>
+          <w:sz w:val="24"/>
+          <w:szCs w:val="24"/>
+        </w:rPr>
+      </w:pPr>
+      <w:r>
+        <w:rPr>
+          <w:rFonts w:ascii="Times New Roman" w:hAnsi="Times New Roman" w:cs="Times New Roman"/>
+          <w:sz w:val="24"/>
+          <w:szCs w:val="24"/>
+        </w:rPr>
+        <w:t>The size of console matters (LOL)</w:t>
+      </w:r>
+    </w:p>
+    <w:p>
+      <w:pPr>
+        <w:pStyle w:val="ListParagraph"/>
+        <w:numPr>
+          <w:ilvl w:val="0"/>
+          <w:numId w:val="1"/>
+        </w:numPr>
+        <w:rPr>
+          <w:rFonts w:ascii="Times New Roman" w:hAnsi="Times New Roman" w:cs="Times New Roman"/>
+          <w:sz w:val="24"/>
+          <w:szCs w:val="24"/>
+        </w:rPr>
+      </w:pPr>
+      <w:r>
+        <w:rPr>
+          <w:rFonts w:ascii="Times New Roman" w:hAnsi="Times New Roman" w:cs="Times New Roman"/>
+          <w:sz w:val="24"/>
+          <w:szCs w:val="24"/>
+        </w:rPr>
+        <w:t>Mouse click in console</w:t>
+      </w:r>
+    </w:p>
+    <w:p>
+      <w:pPr>
+        <w:pStyle w:val="ListParagraph"/>
+        <w:numPr>
+          <w:ilvl w:val="0"/>
+          <w:numId w:val="1"/>
+        </w:numPr>
+        <w:rPr>
+          <w:rFonts w:ascii="Times New Roman" w:hAnsi="Times New Roman" w:cs="Times New Roman"/>
+          <w:sz w:val="24"/>
+          <w:szCs w:val="24"/>
+        </w:rPr>
+      </w:pPr>
+      <w:r>
+        <w:rPr>
+          <w:rFonts w:ascii="Times New Roman" w:hAnsi="Times New Roman" w:cs="Times New Roman"/>
+          <w:sz w:val="24"/>
+          <w:szCs w:val="24"/>
+        </w:rPr>
+        <w:t>Git</w:t>
+      </w:r>
+    </w:p>
+    <w:p>
+      <w:pPr>
+        <w:pStyle w:val="ListParagraph"/>
+        <w:numPr>
+          <w:ilvl w:val="0"/>
+          <w:numId w:val="1"/>
+        </w:numPr>
+        <w:rPr>
+          <w:rFonts w:ascii="Times New Roman" w:hAnsi="Times New Roman" w:cs="Times New Roman"/>
+          <w:sz w:val="24"/>
+          <w:szCs w:val="24"/>
+        </w:rPr>
+      </w:pPr>
+      <w:r>
+        <w:rPr>
+          <w:rFonts w:ascii="Times New Roman" w:hAnsi="Times New Roman" w:cs="Times New Roman"/>
+          <w:sz w:val="24"/>
+          <w:szCs w:val="24"/>
+        </w:rPr>
+        <w:t>Had fun with</w:t>
+      </w:r>
+      <w:r>
+        <w:rPr>
+          <w:rFonts w:ascii="Times New Roman" w:hAnsi="Times New Roman" w:cs="Times New Roman"/>
+          <w:sz w:val="24"/>
+          <w:szCs w:val="24"/>
+        </w:rPr>
+        <w:t xml:space="preserve"> Game of Life</w:t>
+      </w:r>
+      <w:r>
+        <w:rPr>
+          <w:rFonts w:ascii="Times New Roman" w:hAnsi="Times New Roman" w:cs="Times New Roman"/>
+          <w:sz w:val="24"/>
+          <w:szCs w:val="24"/>
+        </w:rPr>
+        <w:t xml:space="preserve"> </w:t>
+      </w:r>
+    </w:p>
+    <w:p>
+      <w:pPr>
+        <w:rPr>
+          <w:rFonts w:ascii="Times New Roman" w:hAnsi="Times New Roman" w:cs="Times New Roman"/>
+          <w:sz w:val="24"/>
+          <w:szCs w:val="24"/>
+        </w:rPr>
+      </w:pPr>
+    </w:p>
+    <w:p>
+      <w:pPr>
+        <w:rPr>
+          <w:rFonts w:ascii="Times New Roman" w:hAnsi="Times New Roman" w:cs="Times New Roman"/>
+          <w:sz w:val="24"/>
+          <w:szCs w:val="24"/>
+        </w:rPr>
+      </w:pPr>
+    </w:p>
+    <w:p>
+      <w:pPr>
+        <w:rPr>
+          <w:rFonts w:ascii="Times New Roman" w:hAnsi="Times New Roman" w:cs="Times New Roman"/>
+          <w:sz w:val="24"/>
+          <w:szCs w:val="24"/>
+        </w:rPr>
+      </w:pPr>
+    </w:p>
+    <w:p>
+      <w:pPr>
+        <w:rPr>
+          <w:rFonts w:ascii="Times New Roman" w:hAnsi="Times New Roman" w:cs="Times New Roman"/>
           <w:sz w:val="24"/>
           <w:szCs w:val="24"/>
         </w:rPr>
@@ -496,6 +975,562 @@
     </w:sectPr>
   </w:body>
 </w:document>
+</file>
+
+<file path=word/numbering.xml><?xml version="1.0" encoding="utf-8"?>
+<w:numbering xmlns:wpc="http://schemas.microsoft.com/office/word/2010/wordprocessingCanvas" xmlns:cx="http://schemas.microsoft.com/office/drawing/2014/chartex" xmlns:cx1="http://schemas.microsoft.com/office/drawing/2015/9/8/chartex" xmlns:mc="http://schemas.openxmlformats.org/markup-compatibility/2006" xmlns:o="urn:schemas-microsoft-com:office:office" xmlns:r="http://schemas.openxmlformats.org/officeDocument/2006/relationships" xmlns:m="http://schemas.openxmlformats.org/officeDocument/2006/math" xmlns:v="urn:schemas-microsoft-com:vml" xmlns:wp14="http://schemas.microsoft.com/office/word/2010/wordprocessingDrawing" xmlns:wp="http://schemas.openxmlformats.org/drawingml/2006/wordprocessingDrawing" xmlns:w10="urn:schemas-microsoft-com:office:word" xmlns:w="http://schemas.openxmlformats.org/wordprocessingml/2006/main" xmlns:w14="http://schemas.microsoft.com/office/word/2010/wordml" xmlns:w15="http://schemas.microsoft.com/office/word/2012/wordml" xmlns:w16se="http://schemas.microsoft.com/office/word/2015/wordml/symex" xmlns:wpg="http://schemas.microsoft.com/office/word/2010/wordprocessingGroup" xmlns:wpi="http://schemas.microsoft.com/office/word/2010/wordprocessingInk" xmlns:wne="http://schemas.microsoft.com/office/word/2006/wordml" xmlns:wps="http://schemas.microsoft.com/office/word/2010/wordprocessingShape" mc:Ignorable="w14 w15 w16se wp14">
+  <w:abstractNum w:abstractNumId="0" w15:restartNumberingAfterBreak="0">
+    <w:nsid w:val="112F5C67"/>
+    <w:multiLevelType w:val="hybridMultilevel"/>
+    <w:tmpl w:val="5CFCC3E2"/>
+    <w:lvl w:ilvl="0" w:tplc="0409000F">
+      <w:start w:val="1"/>
+      <w:numFmt w:val="decimal"/>
+      <w:lvlText w:val="%1."/>
+      <w:lvlJc w:val="left"/>
+      <w:pPr>
+        <w:ind w:left="1500" w:hanging="360"/>
+      </w:pPr>
+    </w:lvl>
+    <w:lvl w:ilvl="1" w:tplc="04090019" w:tentative="1">
+      <w:start w:val="1"/>
+      <w:numFmt w:val="lowerLetter"/>
+      <w:lvlText w:val="%2."/>
+      <w:lvlJc w:val="left"/>
+      <w:pPr>
+        <w:ind w:left="2220" w:hanging="360"/>
+      </w:pPr>
+    </w:lvl>
+    <w:lvl w:ilvl="2" w:tplc="0409001B" w:tentative="1">
+      <w:start w:val="1"/>
+      <w:numFmt w:val="lowerRoman"/>
+      <w:lvlText w:val="%3."/>
+      <w:lvlJc w:val="right"/>
+      <w:pPr>
+        <w:ind w:left="2940" w:hanging="180"/>
+      </w:pPr>
+    </w:lvl>
+    <w:lvl w:ilvl="3" w:tplc="0409000F" w:tentative="1">
+      <w:start w:val="1"/>
+      <w:numFmt w:val="decimal"/>
+      <w:lvlText w:val="%4."/>
+      <w:lvlJc w:val="left"/>
+      <w:pPr>
+        <w:ind w:left="3660" w:hanging="360"/>
+      </w:pPr>
+    </w:lvl>
+    <w:lvl w:ilvl="4" w:tplc="04090019" w:tentative="1">
+      <w:start w:val="1"/>
+      <w:numFmt w:val="lowerLetter"/>
+      <w:lvlText w:val="%5."/>
+      <w:lvlJc w:val="left"/>
+      <w:pPr>
+        <w:ind w:left="4380" w:hanging="360"/>
+      </w:pPr>
+    </w:lvl>
+    <w:lvl w:ilvl="5" w:tplc="0409001B" w:tentative="1">
+      <w:start w:val="1"/>
+      <w:numFmt w:val="lowerRoman"/>
+      <w:lvlText w:val="%6."/>
+      <w:lvlJc w:val="right"/>
+      <w:pPr>
+        <w:ind w:left="5100" w:hanging="180"/>
+      </w:pPr>
+    </w:lvl>
+    <w:lvl w:ilvl="6" w:tplc="0409000F" w:tentative="1">
+      <w:start w:val="1"/>
+      <w:numFmt w:val="decimal"/>
+      <w:lvlText w:val="%7."/>
+      <w:lvlJc w:val="left"/>
+      <w:pPr>
+        <w:ind w:left="5820" w:hanging="360"/>
+      </w:pPr>
+    </w:lvl>
+    <w:lvl w:ilvl="7" w:tplc="04090019" w:tentative="1">
+      <w:start w:val="1"/>
+      <w:numFmt w:val="lowerLetter"/>
+      <w:lvlText w:val="%8."/>
+      <w:lvlJc w:val="left"/>
+      <w:pPr>
+        <w:ind w:left="6540" w:hanging="360"/>
+      </w:pPr>
+    </w:lvl>
+    <w:lvl w:ilvl="8" w:tplc="0409001B" w:tentative="1">
+      <w:start w:val="1"/>
+      <w:numFmt w:val="lowerRoman"/>
+      <w:lvlText w:val="%9."/>
+      <w:lvlJc w:val="right"/>
+      <w:pPr>
+        <w:ind w:left="7260" w:hanging="180"/>
+      </w:pPr>
+    </w:lvl>
+  </w:abstractNum>
+  <w:abstractNum w:abstractNumId="1" w15:restartNumberingAfterBreak="0">
+    <w:nsid w:val="1E235135"/>
+    <w:multiLevelType w:val="hybridMultilevel"/>
+    <w:tmpl w:val="42C63B30"/>
+    <w:lvl w:ilvl="0" w:tplc="04090001">
+      <w:start w:val="1"/>
+      <w:numFmt w:val="bullet"/>
+      <w:lvlText w:val=""/>
+      <w:lvlJc w:val="left"/>
+      <w:pPr>
+        <w:ind w:left="1500" w:hanging="360"/>
+      </w:pPr>
+      <w:rPr>
+        <w:rFonts w:ascii="Symbol" w:hAnsi="Symbol" w:hint="default"/>
+      </w:rPr>
+    </w:lvl>
+    <w:lvl w:ilvl="1" w:tplc="04090003">
+      <w:start w:val="1"/>
+      <w:numFmt w:val="bullet"/>
+      <w:lvlText w:val="o"/>
+      <w:lvlJc w:val="left"/>
+      <w:pPr>
+        <w:ind w:left="2220" w:hanging="360"/>
+      </w:pPr>
+      <w:rPr>
+        <w:rFonts w:ascii="Courier New" w:hAnsi="Courier New" w:cs="Courier New" w:hint="default"/>
+      </w:rPr>
+    </w:lvl>
+    <w:lvl w:ilvl="2" w:tplc="04090005" w:tentative="1">
+      <w:start w:val="1"/>
+      <w:numFmt w:val="bullet"/>
+      <w:lvlText w:val=""/>
+      <w:lvlJc w:val="left"/>
+      <w:pPr>
+        <w:ind w:left="2940" w:hanging="360"/>
+      </w:pPr>
+      <w:rPr>
+        <w:rFonts w:ascii="Wingdings" w:hAnsi="Wingdings" w:hint="default"/>
+      </w:rPr>
+    </w:lvl>
+    <w:lvl w:ilvl="3" w:tplc="04090001" w:tentative="1">
+      <w:start w:val="1"/>
+      <w:numFmt w:val="bullet"/>
+      <w:lvlText w:val=""/>
+      <w:lvlJc w:val="left"/>
+      <w:pPr>
+        <w:ind w:left="3660" w:hanging="360"/>
+      </w:pPr>
+      <w:rPr>
+        <w:rFonts w:ascii="Symbol" w:hAnsi="Symbol" w:hint="default"/>
+      </w:rPr>
+    </w:lvl>
+    <w:lvl w:ilvl="4" w:tplc="04090003" w:tentative="1">
+      <w:start w:val="1"/>
+      <w:numFmt w:val="bullet"/>
+      <w:lvlText w:val="o"/>
+      <w:lvlJc w:val="left"/>
+      <w:pPr>
+        <w:ind w:left="4380" w:hanging="360"/>
+      </w:pPr>
+      <w:rPr>
+        <w:rFonts w:ascii="Courier New" w:hAnsi="Courier New" w:cs="Courier New" w:hint="default"/>
+      </w:rPr>
+    </w:lvl>
+    <w:lvl w:ilvl="5" w:tplc="04090005" w:tentative="1">
+      <w:start w:val="1"/>
+      <w:numFmt w:val="bullet"/>
+      <w:lvlText w:val=""/>
+      <w:lvlJc w:val="left"/>
+      <w:pPr>
+        <w:ind w:left="5100" w:hanging="360"/>
+      </w:pPr>
+      <w:rPr>
+        <w:rFonts w:ascii="Wingdings" w:hAnsi="Wingdings" w:hint="default"/>
+      </w:rPr>
+    </w:lvl>
+    <w:lvl w:ilvl="6" w:tplc="04090001" w:tentative="1">
+      <w:start w:val="1"/>
+      <w:numFmt w:val="bullet"/>
+      <w:lvlText w:val=""/>
+      <w:lvlJc w:val="left"/>
+      <w:pPr>
+        <w:ind w:left="5820" w:hanging="360"/>
+      </w:pPr>
+      <w:rPr>
+        <w:rFonts w:ascii="Symbol" w:hAnsi="Symbol" w:hint="default"/>
+      </w:rPr>
+    </w:lvl>
+    <w:lvl w:ilvl="7" w:tplc="04090003" w:tentative="1">
+      <w:start w:val="1"/>
+      <w:numFmt w:val="bullet"/>
+      <w:lvlText w:val="o"/>
+      <w:lvlJc w:val="left"/>
+      <w:pPr>
+        <w:ind w:left="6540" w:hanging="360"/>
+      </w:pPr>
+      <w:rPr>
+        <w:rFonts w:ascii="Courier New" w:hAnsi="Courier New" w:cs="Courier New" w:hint="default"/>
+      </w:rPr>
+    </w:lvl>
+    <w:lvl w:ilvl="8" w:tplc="04090005" w:tentative="1">
+      <w:start w:val="1"/>
+      <w:numFmt w:val="bullet"/>
+      <w:lvlText w:val=""/>
+      <w:lvlJc w:val="left"/>
+      <w:pPr>
+        <w:ind w:left="7260" w:hanging="360"/>
+      </w:pPr>
+      <w:rPr>
+        <w:rFonts w:ascii="Wingdings" w:hAnsi="Wingdings" w:hint="default"/>
+      </w:rPr>
+    </w:lvl>
+  </w:abstractNum>
+  <w:abstractNum w:abstractNumId="2" w15:restartNumberingAfterBreak="0">
+    <w:nsid w:val="34943E27"/>
+    <w:multiLevelType w:val="hybridMultilevel"/>
+    <w:tmpl w:val="2C8AF09E"/>
+    <w:lvl w:ilvl="0" w:tplc="1B669068">
+      <w:numFmt w:val="bullet"/>
+      <w:lvlText w:val="-"/>
+      <w:lvlJc w:val="left"/>
+      <w:pPr>
+        <w:ind w:left="1500" w:hanging="360"/>
+      </w:pPr>
+      <w:rPr>
+        <w:rFonts w:ascii="Calibri Light" w:eastAsiaTheme="minorHAnsi" w:hAnsi="Calibri Light" w:cstheme="majorHAnsi" w:hint="default"/>
+      </w:rPr>
+    </w:lvl>
+    <w:lvl w:ilvl="1" w:tplc="04090003" w:tentative="1">
+      <w:start w:val="1"/>
+      <w:numFmt w:val="bullet"/>
+      <w:lvlText w:val="o"/>
+      <w:lvlJc w:val="left"/>
+      <w:pPr>
+        <w:ind w:left="2220" w:hanging="360"/>
+      </w:pPr>
+      <w:rPr>
+        <w:rFonts w:ascii="Courier New" w:hAnsi="Courier New" w:cs="Courier New" w:hint="default"/>
+      </w:rPr>
+    </w:lvl>
+    <w:lvl w:ilvl="2" w:tplc="04090005" w:tentative="1">
+      <w:start w:val="1"/>
+      <w:numFmt w:val="bullet"/>
+      <w:lvlText w:val=""/>
+      <w:lvlJc w:val="left"/>
+      <w:pPr>
+        <w:ind w:left="2940" w:hanging="360"/>
+      </w:pPr>
+      <w:rPr>
+        <w:rFonts w:ascii="Wingdings" w:hAnsi="Wingdings" w:hint="default"/>
+      </w:rPr>
+    </w:lvl>
+    <w:lvl w:ilvl="3" w:tplc="04090001" w:tentative="1">
+      <w:start w:val="1"/>
+      <w:numFmt w:val="bullet"/>
+      <w:lvlText w:val=""/>
+      <w:lvlJc w:val="left"/>
+      <w:pPr>
+        <w:ind w:left="3660" w:hanging="360"/>
+      </w:pPr>
+      <w:rPr>
+        <w:rFonts w:ascii="Symbol" w:hAnsi="Symbol" w:hint="default"/>
+      </w:rPr>
+    </w:lvl>
+    <w:lvl w:ilvl="4" w:tplc="04090003" w:tentative="1">
+      <w:start w:val="1"/>
+      <w:numFmt w:val="bullet"/>
+      <w:lvlText w:val="o"/>
+      <w:lvlJc w:val="left"/>
+      <w:pPr>
+        <w:ind w:left="4380" w:hanging="360"/>
+      </w:pPr>
+      <w:rPr>
+        <w:rFonts w:ascii="Courier New" w:hAnsi="Courier New" w:cs="Courier New" w:hint="default"/>
+      </w:rPr>
+    </w:lvl>
+    <w:lvl w:ilvl="5" w:tplc="04090005" w:tentative="1">
+      <w:start w:val="1"/>
+      <w:numFmt w:val="bullet"/>
+      <w:lvlText w:val=""/>
+      <w:lvlJc w:val="left"/>
+      <w:pPr>
+        <w:ind w:left="5100" w:hanging="360"/>
+      </w:pPr>
+      <w:rPr>
+        <w:rFonts w:ascii="Wingdings" w:hAnsi="Wingdings" w:hint="default"/>
+      </w:rPr>
+    </w:lvl>
+    <w:lvl w:ilvl="6" w:tplc="04090001" w:tentative="1">
+      <w:start w:val="1"/>
+      <w:numFmt w:val="bullet"/>
+      <w:lvlText w:val=""/>
+      <w:lvlJc w:val="left"/>
+      <w:pPr>
+        <w:ind w:left="5820" w:hanging="360"/>
+      </w:pPr>
+      <w:rPr>
+        <w:rFonts w:ascii="Symbol" w:hAnsi="Symbol" w:hint="default"/>
+      </w:rPr>
+    </w:lvl>
+    <w:lvl w:ilvl="7" w:tplc="04090003" w:tentative="1">
+      <w:start w:val="1"/>
+      <w:numFmt w:val="bullet"/>
+      <w:lvlText w:val="o"/>
+      <w:lvlJc w:val="left"/>
+      <w:pPr>
+        <w:ind w:left="6540" w:hanging="360"/>
+      </w:pPr>
+      <w:rPr>
+        <w:rFonts w:ascii="Courier New" w:hAnsi="Courier New" w:cs="Courier New" w:hint="default"/>
+      </w:rPr>
+    </w:lvl>
+    <w:lvl w:ilvl="8" w:tplc="04090005" w:tentative="1">
+      <w:start w:val="1"/>
+      <w:numFmt w:val="bullet"/>
+      <w:lvlText w:val=""/>
+      <w:lvlJc w:val="left"/>
+      <w:pPr>
+        <w:ind w:left="7260" w:hanging="360"/>
+      </w:pPr>
+      <w:rPr>
+        <w:rFonts w:ascii="Wingdings" w:hAnsi="Wingdings" w:hint="default"/>
+      </w:rPr>
+    </w:lvl>
+  </w:abstractNum>
+  <w:abstractNum w:abstractNumId="3" w15:restartNumberingAfterBreak="0">
+    <w:nsid w:val="37EF7F7B"/>
+    <w:multiLevelType w:val="hybridMultilevel"/>
+    <w:tmpl w:val="89CCCC7E"/>
+    <w:lvl w:ilvl="0" w:tplc="1B669068">
+      <w:numFmt w:val="bullet"/>
+      <w:lvlText w:val="-"/>
+      <w:lvlJc w:val="left"/>
+      <w:pPr>
+        <w:ind w:left="720" w:hanging="360"/>
+      </w:pPr>
+      <w:rPr>
+        <w:rFonts w:ascii="Calibri Light" w:eastAsiaTheme="minorHAnsi" w:hAnsi="Calibri Light" w:cstheme="majorHAnsi" w:hint="default"/>
+      </w:rPr>
+    </w:lvl>
+    <w:lvl w:ilvl="1" w:tplc="04090003" w:tentative="1">
+      <w:start w:val="1"/>
+      <w:numFmt w:val="bullet"/>
+      <w:lvlText w:val="o"/>
+      <w:lvlJc w:val="left"/>
+      <w:pPr>
+        <w:ind w:left="1440" w:hanging="360"/>
+      </w:pPr>
+      <w:rPr>
+        <w:rFonts w:ascii="Courier New" w:hAnsi="Courier New" w:cs="Courier New" w:hint="default"/>
+      </w:rPr>
+    </w:lvl>
+    <w:lvl w:ilvl="2" w:tplc="04090005" w:tentative="1">
+      <w:start w:val="1"/>
+      <w:numFmt w:val="bullet"/>
+      <w:lvlText w:val=""/>
+      <w:lvlJc w:val="left"/>
+      <w:pPr>
+        <w:ind w:left="2160" w:hanging="360"/>
+      </w:pPr>
+      <w:rPr>
+        <w:rFonts w:ascii="Wingdings" w:hAnsi="Wingdings" w:hint="default"/>
+      </w:rPr>
+    </w:lvl>
+    <w:lvl w:ilvl="3" w:tplc="04090001" w:tentative="1">
+      <w:start w:val="1"/>
+      <w:numFmt w:val="bullet"/>
+      <w:lvlText w:val=""/>
+      <w:lvlJc w:val="left"/>
+      <w:pPr>
+        <w:ind w:left="2880" w:hanging="360"/>
+      </w:pPr>
+      <w:rPr>
+        <w:rFonts w:ascii="Symbol" w:hAnsi="Symbol" w:hint="default"/>
+      </w:rPr>
+    </w:lvl>
+    <w:lvl w:ilvl="4" w:tplc="04090003" w:tentative="1">
+      <w:start w:val="1"/>
+      <w:numFmt w:val="bullet"/>
+      <w:lvlText w:val="o"/>
+      <w:lvlJc w:val="left"/>
+      <w:pPr>
+        <w:ind w:left="3600" w:hanging="360"/>
+      </w:pPr>
+      <w:rPr>
+        <w:rFonts w:ascii="Courier New" w:hAnsi="Courier New" w:cs="Courier New" w:hint="default"/>
+      </w:rPr>
+    </w:lvl>
+    <w:lvl w:ilvl="5" w:tplc="04090005" w:tentative="1">
+      <w:start w:val="1"/>
+      <w:numFmt w:val="bullet"/>
+      <w:lvlText w:val=""/>
+      <w:lvlJc w:val="left"/>
+      <w:pPr>
+        <w:ind w:left="4320" w:hanging="360"/>
+      </w:pPr>
+      <w:rPr>
+        <w:rFonts w:ascii="Wingdings" w:hAnsi="Wingdings" w:hint="default"/>
+      </w:rPr>
+    </w:lvl>
+    <w:lvl w:ilvl="6" w:tplc="04090001" w:tentative="1">
+      <w:start w:val="1"/>
+      <w:numFmt w:val="bullet"/>
+      <w:lvlText w:val=""/>
+      <w:lvlJc w:val="left"/>
+      <w:pPr>
+        <w:ind w:left="5040" w:hanging="360"/>
+      </w:pPr>
+      <w:rPr>
+        <w:rFonts w:ascii="Symbol" w:hAnsi="Symbol" w:hint="default"/>
+      </w:rPr>
+    </w:lvl>
+    <w:lvl w:ilvl="7" w:tplc="04090003" w:tentative="1">
+      <w:start w:val="1"/>
+      <w:numFmt w:val="bullet"/>
+      <w:lvlText w:val="o"/>
+      <w:lvlJc w:val="left"/>
+      <w:pPr>
+        <w:ind w:left="5760" w:hanging="360"/>
+      </w:pPr>
+      <w:rPr>
+        <w:rFonts w:ascii="Courier New" w:hAnsi="Courier New" w:cs="Courier New" w:hint="default"/>
+      </w:rPr>
+    </w:lvl>
+    <w:lvl w:ilvl="8" w:tplc="04090005" w:tentative="1">
+      <w:start w:val="1"/>
+      <w:numFmt w:val="bullet"/>
+      <w:lvlText w:val=""/>
+      <w:lvlJc w:val="left"/>
+      <w:pPr>
+        <w:ind w:left="6480" w:hanging="360"/>
+      </w:pPr>
+      <w:rPr>
+        <w:rFonts w:ascii="Wingdings" w:hAnsi="Wingdings" w:hint="default"/>
+      </w:rPr>
+    </w:lvl>
+  </w:abstractNum>
+  <w:abstractNum w:abstractNumId="4" w15:restartNumberingAfterBreak="0">
+    <w:nsid w:val="57133294"/>
+    <w:multiLevelType w:val="hybridMultilevel"/>
+    <w:tmpl w:val="1922938E"/>
+    <w:lvl w:ilvl="0" w:tplc="04090001">
+      <w:start w:val="1"/>
+      <w:numFmt w:val="bullet"/>
+      <w:lvlText w:val=""/>
+      <w:lvlJc w:val="left"/>
+      <w:pPr>
+        <w:ind w:left="720" w:hanging="360"/>
+      </w:pPr>
+      <w:rPr>
+        <w:rFonts w:ascii="Symbol" w:hAnsi="Symbol" w:hint="default"/>
+      </w:rPr>
+    </w:lvl>
+    <w:lvl w:ilvl="1" w:tplc="04090003">
+      <w:start w:val="1"/>
+      <w:numFmt w:val="bullet"/>
+      <w:lvlText w:val="o"/>
+      <w:lvlJc w:val="left"/>
+      <w:pPr>
+        <w:ind w:left="1440" w:hanging="360"/>
+      </w:pPr>
+      <w:rPr>
+        <w:rFonts w:ascii="Courier New" w:hAnsi="Courier New" w:cs="Courier New" w:hint="default"/>
+      </w:rPr>
+    </w:lvl>
+    <w:lvl w:ilvl="2" w:tplc="04090005" w:tentative="1">
+      <w:start w:val="1"/>
+      <w:numFmt w:val="bullet"/>
+      <w:lvlText w:val=""/>
+      <w:lvlJc w:val="left"/>
+      <w:pPr>
+        <w:ind w:left="2160" w:hanging="360"/>
+      </w:pPr>
+      <w:rPr>
+        <w:rFonts w:ascii="Wingdings" w:hAnsi="Wingdings" w:hint="default"/>
+      </w:rPr>
+    </w:lvl>
+    <w:lvl w:ilvl="3" w:tplc="04090001" w:tentative="1">
+      <w:start w:val="1"/>
+      <w:numFmt w:val="bullet"/>
+      <w:lvlText w:val=""/>
+      <w:lvlJc w:val="left"/>
+      <w:pPr>
+        <w:ind w:left="2880" w:hanging="360"/>
+      </w:pPr>
+      <w:rPr>
+        <w:rFonts w:ascii="Symbol" w:hAnsi="Symbol" w:hint="default"/>
+      </w:rPr>
+    </w:lvl>
+    <w:lvl w:ilvl="4" w:tplc="04090003" w:tentative="1">
+      <w:start w:val="1"/>
+      <w:numFmt w:val="bullet"/>
+      <w:lvlText w:val="o"/>
+      <w:lvlJc w:val="left"/>
+      <w:pPr>
+        <w:ind w:left="3600" w:hanging="360"/>
+      </w:pPr>
+      <w:rPr>
+        <w:rFonts w:ascii="Courier New" w:hAnsi="Courier New" w:cs="Courier New" w:hint="default"/>
+      </w:rPr>
+    </w:lvl>
+    <w:lvl w:ilvl="5" w:tplc="04090005" w:tentative="1">
+      <w:start w:val="1"/>
+      <w:numFmt w:val="bullet"/>
+      <w:lvlText w:val=""/>
+      <w:lvlJc w:val="left"/>
+      <w:pPr>
+        <w:ind w:left="4320" w:hanging="360"/>
+      </w:pPr>
+      <w:rPr>
+        <w:rFonts w:ascii="Wingdings" w:hAnsi="Wingdings" w:hint="default"/>
+      </w:rPr>
+    </w:lvl>
+    <w:lvl w:ilvl="6" w:tplc="04090001" w:tentative="1">
+      <w:start w:val="1"/>
+      <w:numFmt w:val="bullet"/>
+      <w:lvlText w:val=""/>
+      <w:lvlJc w:val="left"/>
+      <w:pPr>
+        <w:ind w:left="5040" w:hanging="360"/>
+      </w:pPr>
+      <w:rPr>
+        <w:rFonts w:ascii="Symbol" w:hAnsi="Symbol" w:hint="default"/>
+      </w:rPr>
+    </w:lvl>
+    <w:lvl w:ilvl="7" w:tplc="04090003" w:tentative="1">
+      <w:start w:val="1"/>
+      <w:numFmt w:val="bullet"/>
+      <w:lvlText w:val="o"/>
+      <w:lvlJc w:val="left"/>
+      <w:pPr>
+        <w:ind w:left="5760" w:hanging="360"/>
+      </w:pPr>
+      <w:rPr>
+        <w:rFonts w:ascii="Courier New" w:hAnsi="Courier New" w:cs="Courier New" w:hint="default"/>
+      </w:rPr>
+    </w:lvl>
+    <w:lvl w:ilvl="8" w:tplc="04090005" w:tentative="1">
+      <w:start w:val="1"/>
+      <w:numFmt w:val="bullet"/>
+      <w:lvlText w:val=""/>
+      <w:lvlJc w:val="left"/>
+      <w:pPr>
+        <w:ind w:left="6480" w:hanging="360"/>
+      </w:pPr>
+      <w:rPr>
+        <w:rFonts w:ascii="Wingdings" w:hAnsi="Wingdings" w:hint="default"/>
+      </w:rPr>
+    </w:lvl>
+  </w:abstractNum>
+  <w:num w:numId="1">
+    <w:abstractNumId w:val="3"/>
+  </w:num>
+  <w:num w:numId="2">
+    <w:abstractNumId w:val="2"/>
+  </w:num>
+  <w:num w:numId="3">
+    <w:abstractNumId w:val="0"/>
+  </w:num>
+  <w:num w:numId="4">
+    <w:abstractNumId w:val="1"/>
+  </w:num>
+  <w:num w:numId="5">
+    <w:abstractNumId w:val="4"/>
+  </w:num>
+</w:numbering>
 </file>
 
 <file path=word/styles.xml><?xml version="1.0" encoding="utf-8"?>
@@ -895,7 +1930,6 @@
   <w:style w:type="character" w:default="1" w:styleId="DefaultParagraphFont">
     <w:name w:val="Default Paragraph Font"/>
     <w:uiPriority w:val="1"/>
-    <w:semiHidden/>
     <w:unhideWhenUsed/>
   </w:style>
   <w:style w:type="table" w:default="1" w:styleId="TableNormal">

</xml_diff>